<commit_message>
Final Commit - Relatorio Enviado
</commit_message>
<xml_diff>
--- a/Relatorio LTI.docx
+++ b/Relatorio LTI.docx
@@ -120,8 +120,6 @@
           </wp:inline>
         </w:drawing>
       </w:r>
-      <w:bookmarkStart w:id="0" w:name="_GoBack"/>
-      <w:bookmarkEnd w:id="0"/>
     </w:p>
     <w:p>
       <w:pPr>
@@ -202,7 +200,7 @@
           <w:r>
             <w:fldChar w:fldCharType="separate"/>
           </w:r>
-          <w:hyperlink w:anchor="_Toc511075581" w:history="1">
+          <w:hyperlink w:anchor="_Toc511079449" w:history="1">
             <w:r>
               <w:rPr>
                 <w:rStyle w:val="Hyperlink"/>
@@ -229,7 +227,7 @@
                 <w:noProof/>
                 <w:webHidden/>
               </w:rPr>
-              <w:instrText xml:space="preserve"> PAGEREF _Toc511075581 \h </w:instrText>
+              <w:instrText xml:space="preserve"> PAGEREF _Toc511079449 \h </w:instrText>
             </w:r>
             <w:r>
               <w:rPr>
@@ -273,7 +271,7 @@
               <w:lang w:val="en-US"/>
             </w:rPr>
           </w:pPr>
-          <w:hyperlink w:anchor="_Toc511075582" w:history="1">
+          <w:hyperlink w:anchor="_Toc511079450" w:history="1">
             <w:r>
               <w:rPr>
                 <w:rStyle w:val="Hyperlink"/>
@@ -315,7 +313,7 @@
                 <w:noProof/>
                 <w:webHidden/>
               </w:rPr>
-              <w:instrText xml:space="preserve"> PAGEREF _Toc511075582 \h </w:instrText>
+              <w:instrText xml:space="preserve"> PAGEREF _Toc511079450 \h </w:instrText>
             </w:r>
             <w:r>
               <w:rPr>
@@ -359,7 +357,7 @@
               <w:lang w:val="en-US"/>
             </w:rPr>
           </w:pPr>
-          <w:hyperlink w:anchor="_Toc511075583" w:history="1">
+          <w:hyperlink w:anchor="_Toc511079451" w:history="1">
             <w:r>
               <w:rPr>
                 <w:rStyle w:val="Hyperlink"/>
@@ -401,7 +399,7 @@
                 <w:noProof/>
                 <w:webHidden/>
               </w:rPr>
-              <w:instrText xml:space="preserve"> PAGEREF _Toc511075583 \h </w:instrText>
+              <w:instrText xml:space="preserve"> PAGEREF _Toc511079451 \h </w:instrText>
             </w:r>
             <w:r>
               <w:rPr>
@@ -445,7 +443,7 @@
               <w:lang w:val="en-US"/>
             </w:rPr>
           </w:pPr>
-          <w:hyperlink w:anchor="_Toc511075584" w:history="1">
+          <w:hyperlink w:anchor="_Toc511079452" w:history="1">
             <w:r>
               <w:rPr>
                 <w:rStyle w:val="Hyperlink"/>
@@ -487,7 +485,7 @@
                 <w:noProof/>
                 <w:webHidden/>
               </w:rPr>
-              <w:instrText xml:space="preserve"> PAGEREF _Toc511075584 \h </w:instrText>
+              <w:instrText xml:space="preserve"> PAGEREF _Toc511079452 \h </w:instrText>
             </w:r>
             <w:r>
               <w:rPr>
@@ -531,7 +529,7 @@
               <w:lang w:val="en-US"/>
             </w:rPr>
           </w:pPr>
-          <w:hyperlink w:anchor="_Toc511075585" w:history="1">
+          <w:hyperlink w:anchor="_Toc511079453" w:history="1">
             <w:r>
               <w:rPr>
                 <w:rStyle w:val="Hyperlink"/>
@@ -573,7 +571,7 @@
                 <w:noProof/>
                 <w:webHidden/>
               </w:rPr>
-              <w:instrText xml:space="preserve"> PAGEREF _Toc511075585 \h </w:instrText>
+              <w:instrText xml:space="preserve"> PAGEREF _Toc511079453 \h </w:instrText>
             </w:r>
             <w:r>
               <w:rPr>
@@ -617,7 +615,7 @@
               <w:lang w:val="en-US"/>
             </w:rPr>
           </w:pPr>
-          <w:hyperlink w:anchor="_Toc511075586" w:history="1">
+          <w:hyperlink w:anchor="_Toc511079454" w:history="1">
             <w:r>
               <w:rPr>
                 <w:rStyle w:val="Hyperlink"/>
@@ -659,7 +657,7 @@
                 <w:noProof/>
                 <w:webHidden/>
               </w:rPr>
-              <w:instrText xml:space="preserve"> PAGEREF _Toc511075586 \h </w:instrText>
+              <w:instrText xml:space="preserve"> PAGEREF _Toc511079454 \h </w:instrText>
             </w:r>
             <w:r>
               <w:rPr>
@@ -738,7 +736,7 @@
         <w:pStyle w:val="TOCHeading"/>
         <w:outlineLvl w:val="0"/>
       </w:pPr>
-      <w:bookmarkStart w:id="1" w:name="_Toc511075581"/>
+      <w:bookmarkStart w:id="0" w:name="_Toc511079449"/>
       <w:r>
         <w:lastRenderedPageBreak/>
         <w:t>R</w:t>
@@ -746,7 +744,7 @@
       <w:r>
         <w:t>esumo</w:t>
       </w:r>
-      <w:bookmarkEnd w:id="1"/>
+      <w:bookmarkEnd w:id="0"/>
     </w:p>
     <w:p>
       <w:r>
@@ -781,11 +779,11 @@
         </w:numPr>
         <w:outlineLvl w:val="0"/>
       </w:pPr>
-      <w:bookmarkStart w:id="2" w:name="_Toc511075582"/>
+      <w:bookmarkStart w:id="1" w:name="_Toc511079450"/>
       <w:r>
         <w:t>Introdução</w:t>
       </w:r>
-      <w:bookmarkEnd w:id="2"/>
+      <w:bookmarkEnd w:id="1"/>
     </w:p>
     <w:p>
       <w:r>
@@ -894,12 +892,12 @@
         </w:numPr>
         <w:outlineLvl w:val="0"/>
       </w:pPr>
-      <w:bookmarkStart w:id="3" w:name="_Toc511075583"/>
+      <w:bookmarkStart w:id="2" w:name="_Toc511079451"/>
       <w:r>
         <w:lastRenderedPageBreak/>
         <w:t>Camada de Aplicação</w:t>
       </w:r>
-      <w:bookmarkEnd w:id="3"/>
+      <w:bookmarkEnd w:id="2"/>
     </w:p>
     <w:p>
       <w:r>
@@ -1089,7 +1087,10 @@
         <w:t>POST</w:t>
       </w:r>
       <w:r>
-        <w:t xml:space="preserve"> e </w:t>
+        <w:t>,</w:t>
+      </w:r>
+      <w:r>
+        <w:t xml:space="preserve"> </w:t>
       </w:r>
       <w:r>
         <w:rPr>
@@ -1098,6 +1099,24 @@
         <w:t>PUT</w:t>
       </w:r>
       <w:r>
+        <w:rPr>
+          <w:b/>
+        </w:rPr>
+        <w:t xml:space="preserve"> </w:t>
+      </w:r>
+      <w:r>
+        <w:rPr>
+          <w:bCs/>
+        </w:rPr>
+        <w:t>e</w:t>
+      </w:r>
+      <w:r>
+        <w:rPr>
+          <w:b/>
+        </w:rPr>
+        <w:t xml:space="preserve"> DELETE</w:t>
+      </w:r>
+      <w:r>
         <w:t>.</w:t>
       </w:r>
     </w:p>
@@ -1212,6 +1231,11 @@
         <w:t>oints;</w:t>
       </w:r>
     </w:p>
+    <w:p>
+      <w:r>
+        <w:t>- Flow.</w:t>
+      </w:r>
+    </w:p>
     <w:p/>
     <w:p>
       <w:r>
@@ -1346,10 +1370,8 @@
         <w:t xml:space="preserve"> existentes.</w:t>
       </w:r>
     </w:p>
-    <w:p/>
-    <w:p>
-      <w:pPr>
-        <w:keepNext/>
+    <w:p>
+      <w:pPr>
         <w:jc w:val="center"/>
       </w:pPr>
       <w:r>
@@ -1357,10 +1379,10 @@
           <w:noProof/>
         </w:rPr>
         <w:drawing>
-          <wp:inline distT="0" distB="0" distL="0" distR="0">
-            <wp:extent cx="4389120" cy="1440180"/>
-            <wp:effectExtent l="0" t="0" r="0" b="7620"/>
-            <wp:docPr id="12" name="Picture 12" descr="https://scontent.fopo2-1.fna.fbcdn.net/v/t1.0-9/30442807_1841209819256958_1611518213890244608_n.png?_nc_cat=0&amp;oh=746f389c6a97a1b6ed19c8e78ec40083&amp;oe=5B711F19"/>
+          <wp:inline distT="0" distB="0" distL="0" distR="0" wp14:anchorId="58BFC68F" wp14:editId="503134BD">
+            <wp:extent cx="5592038" cy="1999616"/>
+            <wp:effectExtent l="0" t="0" r="8890" b="635"/>
+            <wp:docPr id="13" name="Picture 13" descr="https://scontent.fopo2-1.fna.fbcdn.net/v/t1.0-9/30530463_1841212979256642_2183653225456992256_n.png?_nc_cat=0&amp;oh=5e2b4c4d19e328f8b3345ee2f9d669d9&amp;oe=5B32B317"/>
             <wp:cNvGraphicFramePr>
               <a:graphicFrameLocks xmlns:a="http://schemas.openxmlformats.org/drawingml/2006/main" noChangeAspect="1"/>
             </wp:cNvGraphicFramePr>
@@ -1368,7 +1390,7 @@
               <a:graphicData uri="http://schemas.openxmlformats.org/drawingml/2006/picture">
                 <pic:pic xmlns:pic="http://schemas.openxmlformats.org/drawingml/2006/picture">
                   <pic:nvPicPr>
-                    <pic:cNvPr id="0" name="Picture 1" descr="https://scontent.fopo2-1.fna.fbcdn.net/v/t1.0-9/30442807_1841209819256958_1611518213890244608_n.png?_nc_cat=0&amp;oh=746f389c6a97a1b6ed19c8e78ec40083&amp;oe=5B711F19"/>
+                    <pic:cNvPr id="0" name="Picture 3" descr="https://scontent.fopo2-1.fna.fbcdn.net/v/t1.0-9/30530463_1841212979256642_2183653225456992256_n.png?_nc_cat=0&amp;oh=5e2b4c4d19e328f8b3345ee2f9d669d9&amp;oe=5B32B317"/>
                     <pic:cNvPicPr>
                       <a:picLocks noChangeAspect="1" noChangeArrowheads="1"/>
                     </pic:cNvPicPr>
@@ -1389,7 +1411,7 @@
                   <pic:spPr bwMode="auto">
                     <a:xfrm>
                       <a:off x="0" y="0"/>
-                      <a:ext cx="4389120" cy="1440180"/>
+                      <a:ext cx="5657150" cy="2022899"/>
                     </a:xfrm>
                     <a:prstGeom prst="rect">
                       <a:avLst/>
@@ -1438,16 +1460,6 @@
       <w:r>
         <w:t xml:space="preserve"> - Interação App c/ SDN Controller</w:t>
       </w:r>
-    </w:p>
-    <w:p>
-      <w:pPr>
-        <w:spacing w:after="160" w:line="259" w:lineRule="auto"/>
-      </w:pPr>
-    </w:p>
-    <w:p>
-      <w:pPr>
-        <w:spacing w:after="160" w:line="259" w:lineRule="auto"/>
-      </w:pPr>
       <w:r>
         <w:br w:type="page"/>
       </w:r>
@@ -1524,14 +1536,27 @@
       <w:r>
         <w:t xml:space="preserve">Figura </w:t>
       </w:r>
-      <w:fldSimple w:instr=" SEQ Figura \* ARABIC ">
-        <w:r>
-          <w:rPr>
-            <w:noProof/>
-          </w:rPr>
-          <w:t>2</w:t>
-        </w:r>
-      </w:fldSimple>
+      <w:r>
+        <w:fldChar w:fldCharType="begin"/>
+      </w:r>
+      <w:r>
+        <w:instrText xml:space="preserve"> SEQ Figura \* ARABIC </w:instrText>
+      </w:r>
+      <w:r>
+        <w:fldChar w:fldCharType="separate"/>
+      </w:r>
+      <w:r>
+        <w:rPr>
+          <w:noProof/>
+        </w:rPr>
+        <w:t>2</w:t>
+      </w:r>
+      <w:r>
+        <w:rPr>
+          <w:noProof/>
+        </w:rPr>
+        <w:fldChar w:fldCharType="end"/>
+      </w:r>
       <w:r>
         <w:rPr>
           <w:lang w:val="en-US"/>
@@ -2478,7 +2503,7 @@
         <w:rPr>
           <w:lang w:val="en-US"/>
         </w:rPr>
-        <w:t>desacopulada</w:t>
+        <w:t>desacoplada</w:t>
       </w:r>
       <w:proofErr w:type="spellEnd"/>
       <w:r>
@@ -3194,14 +3219,27 @@
       <w:r>
         <w:t xml:space="preserve">Figura </w:t>
       </w:r>
-      <w:fldSimple w:instr=" SEQ Figura \* ARABIC ">
-        <w:r>
-          <w:rPr>
-            <w:noProof/>
-          </w:rPr>
-          <w:t>3</w:t>
-        </w:r>
-      </w:fldSimple>
+      <w:r>
+        <w:fldChar w:fldCharType="begin"/>
+      </w:r>
+      <w:r>
+        <w:instrText xml:space="preserve"> SEQ Figura \* ARABIC </w:instrText>
+      </w:r>
+      <w:r>
+        <w:fldChar w:fldCharType="separate"/>
+      </w:r>
+      <w:r>
+        <w:rPr>
+          <w:noProof/>
+        </w:rPr>
+        <w:t>3</w:t>
+      </w:r>
+      <w:r>
+        <w:rPr>
+          <w:noProof/>
+        </w:rPr>
+        <w:fldChar w:fldCharType="end"/>
+      </w:r>
       <w:r>
         <w:rPr>
           <w:lang w:val="en-US"/>
@@ -3306,7 +3344,19 @@
         <w:rPr>
           <w:lang w:val="en-US"/>
         </w:rPr>
-        <w:t>preenhida</w:t>
+        <w:t>preen</w:t>
+      </w:r>
+      <w:r>
+        <w:rPr>
+          <w:lang w:val="en-US"/>
+        </w:rPr>
+        <w:t>c</w:t>
+      </w:r>
+      <w:r>
+        <w:rPr>
+          <w:lang w:val="en-US"/>
+        </w:rPr>
+        <w:t>hida</w:t>
       </w:r>
       <w:proofErr w:type="spellEnd"/>
       <w:r>
@@ -3597,14 +3647,27 @@
       <w:r>
         <w:t xml:space="preserve">Figura </w:t>
       </w:r>
-      <w:fldSimple w:instr=" SEQ Figura \* ARABIC ">
-        <w:r>
-          <w:rPr>
-            <w:noProof/>
-          </w:rPr>
-          <w:t>4</w:t>
-        </w:r>
-      </w:fldSimple>
+      <w:r>
+        <w:fldChar w:fldCharType="begin"/>
+      </w:r>
+      <w:r>
+        <w:instrText xml:space="preserve"> SEQ Figura \* ARABIC </w:instrText>
+      </w:r>
+      <w:r>
+        <w:fldChar w:fldCharType="separate"/>
+      </w:r>
+      <w:r>
+        <w:rPr>
+          <w:noProof/>
+        </w:rPr>
+        <w:t>4</w:t>
+      </w:r>
+      <w:r>
+        <w:rPr>
+          <w:noProof/>
+        </w:rPr>
+        <w:fldChar w:fldCharType="end"/>
+      </w:r>
       <w:r>
         <w:rPr>
           <w:lang w:val="en-US"/>
@@ -4069,14 +4132,27 @@
       <w:r>
         <w:t xml:space="preserve">Figura </w:t>
       </w:r>
-      <w:fldSimple w:instr=" SEQ Figura \* ARABIC ">
-        <w:r>
-          <w:rPr>
-            <w:noProof/>
-          </w:rPr>
-          <w:t>5</w:t>
-        </w:r>
-      </w:fldSimple>
+      <w:r>
+        <w:fldChar w:fldCharType="begin"/>
+      </w:r>
+      <w:r>
+        <w:instrText xml:space="preserve"> SEQ Figura \* ARABIC </w:instrText>
+      </w:r>
+      <w:r>
+        <w:fldChar w:fldCharType="separate"/>
+      </w:r>
+      <w:r>
+        <w:rPr>
+          <w:noProof/>
+        </w:rPr>
+        <w:t>5</w:t>
+      </w:r>
+      <w:r>
+        <w:rPr>
+          <w:noProof/>
+        </w:rPr>
+        <w:fldChar w:fldCharType="end"/>
+      </w:r>
       <w:r>
         <w:rPr>
           <w:lang w:val="en-US"/>
@@ -4340,7 +4416,7 @@
         <w:rPr>
           <w:lang w:val="en-US"/>
         </w:rPr>
-        <w:t xml:space="preserve">, é </w:t>
+        <w:t xml:space="preserve"> é </w:t>
       </w:r>
       <w:proofErr w:type="spellStart"/>
       <w:r>
@@ -5239,14 +5315,27 @@
       <w:r>
         <w:t xml:space="preserve">Figura </w:t>
       </w:r>
-      <w:fldSimple w:instr=" SEQ Figura \* ARABIC ">
-        <w:r>
-          <w:rPr>
-            <w:noProof/>
-          </w:rPr>
-          <w:t>6</w:t>
-        </w:r>
-      </w:fldSimple>
+      <w:r>
+        <w:fldChar w:fldCharType="begin"/>
+      </w:r>
+      <w:r>
+        <w:instrText xml:space="preserve"> SEQ Figura \* ARABIC </w:instrText>
+      </w:r>
+      <w:r>
+        <w:fldChar w:fldCharType="separate"/>
+      </w:r>
+      <w:r>
+        <w:rPr>
+          <w:noProof/>
+        </w:rPr>
+        <w:t>6</w:t>
+      </w:r>
+      <w:r>
+        <w:rPr>
+          <w:noProof/>
+        </w:rPr>
+        <w:fldChar w:fldCharType="end"/>
+      </w:r>
       <w:r>
         <w:rPr>
           <w:lang w:val="en-US"/>
@@ -5279,12 +5368,12 @@
         </w:numPr>
         <w:outlineLvl w:val="0"/>
       </w:pPr>
-      <w:bookmarkStart w:id="4" w:name="_Toc511075584"/>
+      <w:bookmarkStart w:id="3" w:name="_Toc511079452"/>
       <w:r>
         <w:lastRenderedPageBreak/>
         <w:t>Controlador SDN</w:t>
       </w:r>
-      <w:bookmarkEnd w:id="4"/>
+      <w:bookmarkEnd w:id="3"/>
     </w:p>
     <w:p>
       <w:pPr>
@@ -5370,10 +5459,10 @@
           <w:noProof/>
         </w:rPr>
         <w:drawing>
-          <wp:inline distT="0" distB="0" distL="0" distR="0">
-            <wp:extent cx="6188710" cy="2213137"/>
-            <wp:effectExtent l="0" t="0" r="2540" b="0"/>
-            <wp:docPr id="13" name="Picture 13" descr="https://scontent.fopo2-1.fna.fbcdn.net/v/t1.0-9/30530463_1841212979256642_2183653225456992256_n.png?_nc_cat=0&amp;oh=5e2b4c4d19e328f8b3345ee2f9d669d9&amp;oe=5B32B317"/>
+          <wp:inline distT="0" distB="0" distL="0" distR="0" wp14:anchorId="0AE928BB" wp14:editId="2DCC3413">
+            <wp:extent cx="4389120" cy="1440180"/>
+            <wp:effectExtent l="0" t="0" r="0" b="7620"/>
+            <wp:docPr id="12" name="Picture 12" descr="https://scontent.fopo2-1.fna.fbcdn.net/v/t1.0-9/30442807_1841209819256958_1611518213890244608_n.png?_nc_cat=0&amp;oh=746f389c6a97a1b6ed19c8e78ec40083&amp;oe=5B711F19"/>
             <wp:cNvGraphicFramePr>
               <a:graphicFrameLocks xmlns:a="http://schemas.openxmlformats.org/drawingml/2006/main" noChangeAspect="1"/>
             </wp:cNvGraphicFramePr>
@@ -5381,7 +5470,7 @@
               <a:graphicData uri="http://schemas.openxmlformats.org/drawingml/2006/picture">
                 <pic:pic xmlns:pic="http://schemas.openxmlformats.org/drawingml/2006/picture">
                   <pic:nvPicPr>
-                    <pic:cNvPr id="0" name="Picture 3" descr="https://scontent.fopo2-1.fna.fbcdn.net/v/t1.0-9/30530463_1841212979256642_2183653225456992256_n.png?_nc_cat=0&amp;oh=5e2b4c4d19e328f8b3345ee2f9d669d9&amp;oe=5B32B317"/>
+                    <pic:cNvPr id="0" name="Picture 1" descr="https://scontent.fopo2-1.fna.fbcdn.net/v/t1.0-9/30442807_1841209819256958_1611518213890244608_n.png?_nc_cat=0&amp;oh=746f389c6a97a1b6ed19c8e78ec40083&amp;oe=5B711F19"/>
                     <pic:cNvPicPr>
                       <a:picLocks noChangeAspect="1" noChangeArrowheads="1"/>
                     </pic:cNvPicPr>
@@ -5402,7 +5491,7 @@
                   <pic:spPr bwMode="auto">
                     <a:xfrm>
                       <a:off x="0" y="0"/>
-                      <a:ext cx="6188710" cy="2213137"/>
+                      <a:ext cx="4389120" cy="1440180"/>
                     </a:xfrm>
                     <a:prstGeom prst="rect">
                       <a:avLst/>
@@ -5868,6 +5957,21 @@
         <w:t>odl-dluxapps-yangutils</w:t>
       </w:r>
       <w:proofErr w:type="spellEnd"/>
+    </w:p>
+    <w:p>
+      <w:pPr>
+        <w:jc w:val="both"/>
+      </w:pPr>
+    </w:p>
+    <w:p>
+      <w:pPr>
+        <w:jc w:val="both"/>
+      </w:pPr>
+    </w:p>
+    <w:p>
+      <w:pPr>
+        <w:jc w:val="both"/>
+      </w:pPr>
     </w:p>
     <w:p>
       <w:pPr>
@@ -5987,27 +6091,14 @@
       <w:r>
         <w:t xml:space="preserve">Figura </w:t>
       </w:r>
-      <w:r>
-        <w:fldChar w:fldCharType="begin"/>
-      </w:r>
-      <w:r>
-        <w:instrText xml:space="preserve"> SEQ Figura \* ARABIC </w:instrText>
-      </w:r>
-      <w:r>
-        <w:fldChar w:fldCharType="separate"/>
-      </w:r>
-      <w:r>
-        <w:rPr>
-          <w:noProof/>
-        </w:rPr>
-        <w:t>8</w:t>
-      </w:r>
-      <w:r>
-        <w:rPr>
-          <w:noProof/>
-        </w:rPr>
-        <w:fldChar w:fldCharType="end"/>
-      </w:r>
+      <w:fldSimple w:instr=" SEQ Figura \* ARABIC ">
+        <w:r>
+          <w:rPr>
+            <w:noProof/>
+          </w:rPr>
+          <w:t>8</w:t>
+        </w:r>
+      </w:fldSimple>
       <w:r>
         <w:t xml:space="preserve"> - OpenDaylight Network Topology</w:t>
       </w:r>
@@ -6086,27 +6177,14 @@
       <w:r>
         <w:t xml:space="preserve">Figura </w:t>
       </w:r>
-      <w:r>
-        <w:fldChar w:fldCharType="begin"/>
-      </w:r>
-      <w:r>
-        <w:instrText xml:space="preserve"> SEQ Figura \* ARABIC </w:instrText>
-      </w:r>
-      <w:r>
-        <w:fldChar w:fldCharType="separate"/>
-      </w:r>
-      <w:r>
-        <w:rPr>
-          <w:noProof/>
-        </w:rPr>
-        <w:t>9</w:t>
-      </w:r>
-      <w:r>
-        <w:rPr>
-          <w:noProof/>
-        </w:rPr>
-        <w:fldChar w:fldCharType="end"/>
-      </w:r>
+      <w:fldSimple w:instr=" SEQ Figura \* ARABIC ">
+        <w:r>
+          <w:rPr>
+            <w:noProof/>
+          </w:rPr>
+          <w:t>9</w:t>
+        </w:r>
+      </w:fldSimple>
       <w:r>
         <w:t xml:space="preserve"> - OpenDaylight Yangman</w:t>
       </w:r>
@@ -6122,12 +6200,12 @@
         </w:numPr>
         <w:outlineLvl w:val="0"/>
       </w:pPr>
-      <w:bookmarkStart w:id="5" w:name="_Toc511075585"/>
+      <w:bookmarkStart w:id="4" w:name="_Toc511079453"/>
       <w:r>
         <w:lastRenderedPageBreak/>
         <w:t>Mininet</w:t>
       </w:r>
-      <w:bookmarkEnd w:id="5"/>
+      <w:bookmarkEnd w:id="4"/>
     </w:p>
     <w:p>
       <w:pPr>
@@ -6425,27 +6503,14 @@
       <w:r>
         <w:t xml:space="preserve">Figura </w:t>
       </w:r>
-      <w:r>
-        <w:fldChar w:fldCharType="begin"/>
-      </w:r>
-      <w:r>
-        <w:instrText xml:space="preserve"> SEQ Figura \* ARABIC </w:instrText>
-      </w:r>
-      <w:r>
-        <w:fldChar w:fldCharType="separate"/>
-      </w:r>
-      <w:r>
-        <w:rPr>
-          <w:noProof/>
-        </w:rPr>
-        <w:t>10</w:t>
-      </w:r>
-      <w:r>
-        <w:rPr>
-          <w:noProof/>
-        </w:rPr>
-        <w:fldChar w:fldCharType="end"/>
-      </w:r>
+      <w:fldSimple w:instr=" SEQ Figura \* ARABIC ">
+        <w:r>
+          <w:rPr>
+            <w:noProof/>
+          </w:rPr>
+          <w:t>10</w:t>
+        </w:r>
+      </w:fldSimple>
       <w:r>
         <w:rPr>
           <w:lang w:val="en-US"/>
@@ -6589,27 +6654,14 @@
       <w:r>
         <w:t xml:space="preserve">Figura </w:t>
       </w:r>
-      <w:r>
-        <w:fldChar w:fldCharType="begin"/>
-      </w:r>
-      <w:r>
-        <w:instrText xml:space="preserve"> SEQ Figura \* ARABIC </w:instrText>
-      </w:r>
-      <w:r>
-        <w:fldChar w:fldCharType="separate"/>
-      </w:r>
-      <w:r>
-        <w:rPr>
-          <w:noProof/>
-        </w:rPr>
-        <w:t>11</w:t>
-      </w:r>
-      <w:r>
-        <w:rPr>
-          <w:noProof/>
-        </w:rPr>
-        <w:fldChar w:fldCharType="end"/>
-      </w:r>
+      <w:fldSimple w:instr=" SEQ Figura \* ARABIC ">
+        <w:r>
+          <w:rPr>
+            <w:noProof/>
+          </w:rPr>
+          <w:t>11</w:t>
+        </w:r>
+      </w:fldSimple>
       <w:r>
         <w:rPr>
           <w:lang w:val="en-US"/>
@@ -6662,12 +6714,12 @@
         </w:numPr>
         <w:outlineLvl w:val="0"/>
       </w:pPr>
-      <w:bookmarkStart w:id="6" w:name="_Toc511075586"/>
+      <w:bookmarkStart w:id="5" w:name="_Toc511079454"/>
       <w:r>
         <w:lastRenderedPageBreak/>
         <w:t>Conclusão</w:t>
       </w:r>
-      <w:bookmarkEnd w:id="6"/>
+      <w:bookmarkEnd w:id="5"/>
     </w:p>
     <w:p>
       <w:pPr>
@@ -7590,6 +7642,8 @@
           <w:lang w:val="en-US" w:eastAsia="pt-PT"/>
         </w:rPr>
       </w:pPr>
+      <w:bookmarkStart w:id="6" w:name="_GoBack"/>
+      <w:bookmarkEnd w:id="6"/>
     </w:p>
     <w:sectPr>
       <w:footerReference w:type="default" r:id="rId20"/>
@@ -9028,7 +9082,7 @@
 </file>
 
 <file path=customXml/itemProps1.xml><?xml version="1.0" encoding="utf-8"?>
-<ds:datastoreItem xmlns:ds="http://schemas.openxmlformats.org/officeDocument/2006/customXml" ds:itemID="{A49B9500-AEA0-4C21-A691-2B8D022E666C}">
+<ds:datastoreItem xmlns:ds="http://schemas.openxmlformats.org/officeDocument/2006/customXml" ds:itemID="{39DC0D60-32F4-43AB-8738-D67459A957D4}">
   <ds:schemaRefs>
     <ds:schemaRef ds:uri="http://schemas.openxmlformats.org/officeDocument/2006/bibliography"/>
   </ds:schemaRefs>

</xml_diff>